<commit_message>
Added additional files, artefact deletion, table support, documentation and bugfix
</commit_message>
<xml_diff>
--- a/input_test/docx to markdown test 2.docx
+++ b/input_test/docx to markdown test 2.docx
@@ -206,15 +206,7 @@
           <w:iCs/>
           <w:lang w:val="en-CA"/>
         </w:rPr>
-        <w:t>This text</w:t>
-      </w:r>
-      <w:r>
-        <w:rPr>
-          <w:i/>
-          <w:iCs/>
-          <w:lang w:val="en-CA"/>
-        </w:rPr>
-        <w:t xml:space="preserve"> is in italic </w:t>
+        <w:t xml:space="preserve">This text is in italic </w:t>
       </w:r>
     </w:p>
     <w:p>
@@ -651,6 +643,716 @@
         </w:rPr>
       </w:pPr>
     </w:p>
+    <w:p>
+      <w:pPr>
+        <w:rPr>
+          <w:lang w:val="en-CA"/>
+        </w:rPr>
+      </w:pPr>
+      <w:r>
+        <w:rPr>
+          <w:lang w:val="en-CA"/>
+        </w:rPr>
+        <w:t xml:space="preserve">This is a </w:t>
+      </w:r>
+      <w:proofErr w:type="gramStart"/>
+      <w:r>
+        <w:rPr>
+          <w:lang w:val="en-CA"/>
+        </w:rPr>
+        <w:t>table :</w:t>
+      </w:r>
+      <w:proofErr w:type="gramEnd"/>
+    </w:p>
+    <w:tbl>
+      <w:tblPr>
+        <w:tblStyle w:val="TableGrid"/>
+        <w:tblW w:w="0" w:type="auto"/>
+        <w:tblLook w:val="04A0" w:firstRow="1" w:lastRow="0" w:firstColumn="1" w:lastColumn="0" w:noHBand="0" w:noVBand="1"/>
+      </w:tblPr>
+      <w:tblGrid>
+        <w:gridCol w:w="1438"/>
+        <w:gridCol w:w="1438"/>
+        <w:gridCol w:w="1438"/>
+        <w:gridCol w:w="1438"/>
+        <w:gridCol w:w="1439"/>
+        <w:gridCol w:w="1439"/>
+      </w:tblGrid>
+      <w:tr>
+        <w:tc>
+          <w:tcPr>
+            <w:tcW w:w="1438" w:type="dxa"/>
+          </w:tcPr>
+          <w:p>
+            <w:pPr>
+              <w:rPr>
+                <w:lang w:val="en-CA"/>
+              </w:rPr>
+            </w:pPr>
+            <w:r>
+              <w:rPr>
+                <w:lang w:val="en-CA"/>
+              </w:rPr>
+              <w:t>1</w:t>
+            </w:r>
+          </w:p>
+        </w:tc>
+        <w:tc>
+          <w:tcPr>
+            <w:tcW w:w="1438" w:type="dxa"/>
+          </w:tcPr>
+          <w:p>
+            <w:pPr>
+              <w:rPr>
+                <w:lang w:val="en-CA"/>
+              </w:rPr>
+            </w:pPr>
+            <w:r>
+              <w:rPr>
+                <w:lang w:val="en-CA"/>
+              </w:rPr>
+              <w:t>2</w:t>
+            </w:r>
+          </w:p>
+        </w:tc>
+        <w:tc>
+          <w:tcPr>
+            <w:tcW w:w="1438" w:type="dxa"/>
+          </w:tcPr>
+          <w:p>
+            <w:pPr>
+              <w:rPr>
+                <w:lang w:val="en-CA"/>
+              </w:rPr>
+            </w:pPr>
+            <w:r>
+              <w:rPr>
+                <w:lang w:val="en-CA"/>
+              </w:rPr>
+              <w:t>3</w:t>
+            </w:r>
+          </w:p>
+        </w:tc>
+        <w:tc>
+          <w:tcPr>
+            <w:tcW w:w="1438" w:type="dxa"/>
+          </w:tcPr>
+          <w:p>
+            <w:pPr>
+              <w:rPr>
+                <w:lang w:val="en-CA"/>
+              </w:rPr>
+            </w:pPr>
+            <w:r>
+              <w:rPr>
+                <w:lang w:val="en-CA"/>
+              </w:rPr>
+              <w:t>4</w:t>
+            </w:r>
+          </w:p>
+        </w:tc>
+        <w:tc>
+          <w:tcPr>
+            <w:tcW w:w="1439" w:type="dxa"/>
+          </w:tcPr>
+          <w:p>
+            <w:pPr>
+              <w:rPr>
+                <w:lang w:val="en-CA"/>
+              </w:rPr>
+            </w:pPr>
+            <w:r>
+              <w:rPr>
+                <w:lang w:val="en-CA"/>
+              </w:rPr>
+              <w:t>5</w:t>
+            </w:r>
+          </w:p>
+        </w:tc>
+        <w:tc>
+          <w:tcPr>
+            <w:tcW w:w="1439" w:type="dxa"/>
+          </w:tcPr>
+          <w:p>
+            <w:pPr>
+              <w:rPr>
+                <w:lang w:val="en-CA"/>
+              </w:rPr>
+            </w:pPr>
+            <w:r>
+              <w:rPr>
+                <w:lang w:val="en-CA"/>
+              </w:rPr>
+              <w:t>6</w:t>
+            </w:r>
+          </w:p>
+        </w:tc>
+      </w:tr>
+      <w:tr>
+        <w:tc>
+          <w:tcPr>
+            <w:tcW w:w="1438" w:type="dxa"/>
+          </w:tcPr>
+          <w:p>
+            <w:pPr>
+              <w:rPr>
+                <w:lang w:val="en-CA"/>
+              </w:rPr>
+            </w:pPr>
+            <w:r>
+              <w:rPr>
+                <w:lang w:val="en-CA"/>
+              </w:rPr>
+              <w:t>a</w:t>
+            </w:r>
+          </w:p>
+        </w:tc>
+        <w:tc>
+          <w:tcPr>
+            <w:tcW w:w="1438" w:type="dxa"/>
+          </w:tcPr>
+          <w:p>
+            <w:pPr>
+              <w:rPr>
+                <w:lang w:val="en-CA"/>
+              </w:rPr>
+            </w:pPr>
+            <w:r>
+              <w:rPr>
+                <w:lang w:val="en-CA"/>
+              </w:rPr>
+              <w:t>a</w:t>
+            </w:r>
+          </w:p>
+        </w:tc>
+        <w:tc>
+          <w:tcPr>
+            <w:tcW w:w="1438" w:type="dxa"/>
+          </w:tcPr>
+          <w:p>
+            <w:pPr>
+              <w:rPr>
+                <w:lang w:val="en-CA"/>
+              </w:rPr>
+            </w:pPr>
+            <w:r>
+              <w:rPr>
+                <w:lang w:val="en-CA"/>
+              </w:rPr>
+              <w:t>a</w:t>
+            </w:r>
+          </w:p>
+        </w:tc>
+        <w:tc>
+          <w:tcPr>
+            <w:tcW w:w="1438" w:type="dxa"/>
+          </w:tcPr>
+          <w:p>
+            <w:pPr>
+              <w:rPr>
+                <w:lang w:val="en-CA"/>
+              </w:rPr>
+            </w:pPr>
+            <w:r>
+              <w:rPr>
+                <w:lang w:val="en-CA"/>
+              </w:rPr>
+              <w:t>a</w:t>
+            </w:r>
+          </w:p>
+        </w:tc>
+        <w:tc>
+          <w:tcPr>
+            <w:tcW w:w="1439" w:type="dxa"/>
+          </w:tcPr>
+          <w:p>
+            <w:pPr>
+              <w:rPr>
+                <w:lang w:val="en-CA"/>
+              </w:rPr>
+            </w:pPr>
+            <w:r>
+              <w:rPr>
+                <w:lang w:val="en-CA"/>
+              </w:rPr>
+              <w:t>a</w:t>
+            </w:r>
+          </w:p>
+        </w:tc>
+        <w:tc>
+          <w:tcPr>
+            <w:tcW w:w="1439" w:type="dxa"/>
+          </w:tcPr>
+          <w:p>
+            <w:pPr>
+              <w:rPr>
+                <w:lang w:val="en-CA"/>
+              </w:rPr>
+            </w:pPr>
+            <w:r>
+              <w:rPr>
+                <w:lang w:val="en-CA"/>
+              </w:rPr>
+              <w:t>a</w:t>
+            </w:r>
+          </w:p>
+        </w:tc>
+      </w:tr>
+      <w:tr>
+        <w:tc>
+          <w:tcPr>
+            <w:tcW w:w="1438" w:type="dxa"/>
+          </w:tcPr>
+          <w:p>
+            <w:pPr>
+              <w:rPr>
+                <w:lang w:val="en-CA"/>
+              </w:rPr>
+            </w:pPr>
+            <w:r>
+              <w:rPr>
+                <w:lang w:val="en-CA"/>
+              </w:rPr>
+              <w:t>b</w:t>
+            </w:r>
+          </w:p>
+        </w:tc>
+        <w:tc>
+          <w:tcPr>
+            <w:tcW w:w="1438" w:type="dxa"/>
+          </w:tcPr>
+          <w:p>
+            <w:pPr>
+              <w:rPr>
+                <w:lang w:val="en-CA"/>
+              </w:rPr>
+            </w:pPr>
+            <w:r>
+              <w:rPr>
+                <w:lang w:val="en-CA"/>
+              </w:rPr>
+              <w:t>b</w:t>
+            </w:r>
+          </w:p>
+        </w:tc>
+        <w:tc>
+          <w:tcPr>
+            <w:tcW w:w="1438" w:type="dxa"/>
+          </w:tcPr>
+          <w:p>
+            <w:pPr>
+              <w:rPr>
+                <w:lang w:val="en-CA"/>
+              </w:rPr>
+            </w:pPr>
+            <w:r>
+              <w:rPr>
+                <w:lang w:val="en-CA"/>
+              </w:rPr>
+              <w:t>b</w:t>
+            </w:r>
+          </w:p>
+        </w:tc>
+        <w:tc>
+          <w:tcPr>
+            <w:tcW w:w="1438" w:type="dxa"/>
+          </w:tcPr>
+          <w:p>
+            <w:pPr>
+              <w:rPr>
+                <w:lang w:val="en-CA"/>
+              </w:rPr>
+            </w:pPr>
+            <w:r>
+              <w:rPr>
+                <w:lang w:val="en-CA"/>
+              </w:rPr>
+              <w:t>b</w:t>
+            </w:r>
+          </w:p>
+        </w:tc>
+        <w:tc>
+          <w:tcPr>
+            <w:tcW w:w="1439" w:type="dxa"/>
+          </w:tcPr>
+          <w:p>
+            <w:pPr>
+              <w:rPr>
+                <w:lang w:val="en-CA"/>
+              </w:rPr>
+            </w:pPr>
+            <w:r>
+              <w:rPr>
+                <w:lang w:val="en-CA"/>
+              </w:rPr>
+              <w:t>b</w:t>
+            </w:r>
+          </w:p>
+        </w:tc>
+        <w:tc>
+          <w:tcPr>
+            <w:tcW w:w="1439" w:type="dxa"/>
+          </w:tcPr>
+          <w:p>
+            <w:pPr>
+              <w:rPr>
+                <w:lang w:val="en-CA"/>
+              </w:rPr>
+            </w:pPr>
+            <w:r>
+              <w:rPr>
+                <w:lang w:val="en-CA"/>
+              </w:rPr>
+              <w:t>b</w:t>
+            </w:r>
+          </w:p>
+        </w:tc>
+      </w:tr>
+      <w:tr>
+        <w:tc>
+          <w:tcPr>
+            <w:tcW w:w="1438" w:type="dxa"/>
+          </w:tcPr>
+          <w:p>
+            <w:pPr>
+              <w:rPr>
+                <w:lang w:val="en-CA"/>
+              </w:rPr>
+            </w:pPr>
+            <w:r>
+              <w:rPr>
+                <w:lang w:val="en-CA"/>
+              </w:rPr>
+              <w:t>c</w:t>
+            </w:r>
+          </w:p>
+        </w:tc>
+        <w:tc>
+          <w:tcPr>
+            <w:tcW w:w="1438" w:type="dxa"/>
+          </w:tcPr>
+          <w:p>
+            <w:pPr>
+              <w:rPr>
+                <w:lang w:val="en-CA"/>
+              </w:rPr>
+            </w:pPr>
+            <w:r>
+              <w:rPr>
+                <w:lang w:val="en-CA"/>
+              </w:rPr>
+              <w:t>c</w:t>
+            </w:r>
+          </w:p>
+        </w:tc>
+        <w:tc>
+          <w:tcPr>
+            <w:tcW w:w="1438" w:type="dxa"/>
+          </w:tcPr>
+          <w:p>
+            <w:pPr>
+              <w:rPr>
+                <w:lang w:val="en-CA"/>
+              </w:rPr>
+            </w:pPr>
+            <w:r>
+              <w:rPr>
+                <w:lang w:val="en-CA"/>
+              </w:rPr>
+              <w:t>c</w:t>
+            </w:r>
+          </w:p>
+        </w:tc>
+        <w:tc>
+          <w:tcPr>
+            <w:tcW w:w="1438" w:type="dxa"/>
+          </w:tcPr>
+          <w:p>
+            <w:pPr>
+              <w:rPr>
+                <w:lang w:val="en-CA"/>
+              </w:rPr>
+            </w:pPr>
+            <w:r>
+              <w:rPr>
+                <w:lang w:val="en-CA"/>
+              </w:rPr>
+              <w:t>c</w:t>
+            </w:r>
+          </w:p>
+        </w:tc>
+        <w:tc>
+          <w:tcPr>
+            <w:tcW w:w="1439" w:type="dxa"/>
+          </w:tcPr>
+          <w:p>
+            <w:pPr>
+              <w:rPr>
+                <w:lang w:val="en-CA"/>
+              </w:rPr>
+            </w:pPr>
+            <w:r>
+              <w:rPr>
+                <w:lang w:val="en-CA"/>
+              </w:rPr>
+              <w:t>c</w:t>
+            </w:r>
+          </w:p>
+        </w:tc>
+        <w:tc>
+          <w:tcPr>
+            <w:tcW w:w="1439" w:type="dxa"/>
+          </w:tcPr>
+          <w:p>
+            <w:pPr>
+              <w:rPr>
+                <w:lang w:val="en-CA"/>
+              </w:rPr>
+            </w:pPr>
+            <w:r>
+              <w:rPr>
+                <w:lang w:val="en-CA"/>
+              </w:rPr>
+              <w:t>c</w:t>
+            </w:r>
+          </w:p>
+        </w:tc>
+      </w:tr>
+      <w:tr>
+        <w:tc>
+          <w:tcPr>
+            <w:tcW w:w="1438" w:type="dxa"/>
+          </w:tcPr>
+          <w:p>
+            <w:pPr>
+              <w:rPr>
+                <w:lang w:val="en-CA"/>
+              </w:rPr>
+            </w:pPr>
+            <w:r>
+              <w:rPr>
+                <w:lang w:val="en-CA"/>
+              </w:rPr>
+              <w:t>d</w:t>
+            </w:r>
+          </w:p>
+        </w:tc>
+        <w:tc>
+          <w:tcPr>
+            <w:tcW w:w="1438" w:type="dxa"/>
+          </w:tcPr>
+          <w:p>
+            <w:pPr>
+              <w:rPr>
+                <w:lang w:val="en-CA"/>
+              </w:rPr>
+            </w:pPr>
+            <w:r>
+              <w:rPr>
+                <w:lang w:val="en-CA"/>
+              </w:rPr>
+              <w:t>d</w:t>
+            </w:r>
+          </w:p>
+        </w:tc>
+        <w:tc>
+          <w:tcPr>
+            <w:tcW w:w="1438" w:type="dxa"/>
+          </w:tcPr>
+          <w:p>
+            <w:pPr>
+              <w:rPr>
+                <w:lang w:val="en-CA"/>
+              </w:rPr>
+            </w:pPr>
+            <w:r>
+              <w:rPr>
+                <w:lang w:val="en-CA"/>
+              </w:rPr>
+              <w:t>d</w:t>
+            </w:r>
+          </w:p>
+        </w:tc>
+        <w:tc>
+          <w:tcPr>
+            <w:tcW w:w="1438" w:type="dxa"/>
+          </w:tcPr>
+          <w:p>
+            <w:pPr>
+              <w:rPr>
+                <w:lang w:val="en-CA"/>
+              </w:rPr>
+            </w:pPr>
+            <w:r>
+              <w:rPr>
+                <w:lang w:val="en-CA"/>
+              </w:rPr>
+              <w:t>d</w:t>
+            </w:r>
+          </w:p>
+        </w:tc>
+        <w:tc>
+          <w:tcPr>
+            <w:tcW w:w="1439" w:type="dxa"/>
+          </w:tcPr>
+          <w:p>
+            <w:pPr>
+              <w:rPr>
+                <w:lang w:val="en-CA"/>
+              </w:rPr>
+            </w:pPr>
+            <w:r>
+              <w:rPr>
+                <w:lang w:val="en-CA"/>
+              </w:rPr>
+              <w:t>d</w:t>
+            </w:r>
+          </w:p>
+        </w:tc>
+        <w:tc>
+          <w:tcPr>
+            <w:tcW w:w="1439" w:type="dxa"/>
+          </w:tcPr>
+          <w:p>
+            <w:pPr>
+              <w:rPr>
+                <w:lang w:val="en-CA"/>
+              </w:rPr>
+            </w:pPr>
+            <w:r>
+              <w:rPr>
+                <w:lang w:val="en-CA"/>
+              </w:rPr>
+              <w:t>d</w:t>
+            </w:r>
+          </w:p>
+        </w:tc>
+      </w:tr>
+      <w:tr>
+        <w:tc>
+          <w:tcPr>
+            <w:tcW w:w="1438" w:type="dxa"/>
+          </w:tcPr>
+          <w:p>
+            <w:pPr>
+              <w:rPr>
+                <w:lang w:val="en-CA"/>
+              </w:rPr>
+            </w:pPr>
+            <w:r>
+              <w:rPr>
+                <w:lang w:val="en-CA"/>
+              </w:rPr>
+              <w:t>e</w:t>
+            </w:r>
+          </w:p>
+        </w:tc>
+        <w:tc>
+          <w:tcPr>
+            <w:tcW w:w="1438" w:type="dxa"/>
+          </w:tcPr>
+          <w:p>
+            <w:pPr>
+              <w:rPr>
+                <w:lang w:val="en-CA"/>
+              </w:rPr>
+            </w:pPr>
+            <w:r>
+              <w:rPr>
+                <w:lang w:val="en-CA"/>
+              </w:rPr>
+              <w:t>e</w:t>
+            </w:r>
+          </w:p>
+        </w:tc>
+        <w:tc>
+          <w:tcPr>
+            <w:tcW w:w="1438" w:type="dxa"/>
+          </w:tcPr>
+          <w:p>
+            <w:pPr>
+              <w:rPr>
+                <w:lang w:val="en-CA"/>
+              </w:rPr>
+            </w:pPr>
+            <w:r>
+              <w:rPr>
+                <w:lang w:val="en-CA"/>
+              </w:rPr>
+              <w:t>e</w:t>
+            </w:r>
+          </w:p>
+        </w:tc>
+        <w:tc>
+          <w:tcPr>
+            <w:tcW w:w="1438" w:type="dxa"/>
+          </w:tcPr>
+          <w:p>
+            <w:pPr>
+              <w:rPr>
+                <w:lang w:val="en-CA"/>
+              </w:rPr>
+            </w:pPr>
+            <w:r>
+              <w:rPr>
+                <w:lang w:val="en-CA"/>
+              </w:rPr>
+              <w:t>e</w:t>
+            </w:r>
+          </w:p>
+        </w:tc>
+        <w:tc>
+          <w:tcPr>
+            <w:tcW w:w="1439" w:type="dxa"/>
+          </w:tcPr>
+          <w:p>
+            <w:pPr>
+              <w:rPr>
+                <w:lang w:val="en-CA"/>
+              </w:rPr>
+            </w:pPr>
+            <w:r>
+              <w:rPr>
+                <w:lang w:val="en-CA"/>
+              </w:rPr>
+              <w:t>e</w:t>
+            </w:r>
+          </w:p>
+        </w:tc>
+        <w:tc>
+          <w:tcPr>
+            <w:tcW w:w="1439" w:type="dxa"/>
+          </w:tcPr>
+          <w:p>
+            <w:pPr>
+              <w:rPr>
+                <w:lang w:val="en-CA"/>
+              </w:rPr>
+            </w:pPr>
+            <w:r>
+              <w:rPr>
+                <w:lang w:val="en-CA"/>
+              </w:rPr>
+              <w:t>e</w:t>
+            </w:r>
+          </w:p>
+        </w:tc>
+      </w:tr>
+    </w:tbl>
+    <w:p>
+      <w:pPr>
+        <w:rPr>
+          <w:lang w:val="en-CA"/>
+        </w:rPr>
+      </w:pPr>
+    </w:p>
+    <w:p>
+      <w:pPr>
+        <w:rPr>
+          <w:lang w:val="en-CA"/>
+        </w:rPr>
+      </w:pPr>
+    </w:p>
     <w:sectPr>
       <w:pgSz w:w="12240" w:h="15840"/>
       <w:pgMar w:top="1440" w:right="1800" w:bottom="1440" w:left="1800" w:header="708" w:footer="708" w:gutter="0"/>
@@ -1019,6 +1721,7 @@
     <w:lsdException w:name="HTML Sample" w:semiHidden="1" w:unhideWhenUsed="1"/>
     <w:lsdException w:name="HTML Typewriter" w:semiHidden="1" w:unhideWhenUsed="1"/>
     <w:lsdException w:name="HTML Variable" w:semiHidden="1" w:unhideWhenUsed="1"/>
+    <w:lsdException w:name="Normal Table" w:semiHidden="1" w:unhideWhenUsed="1"/>
     <w:lsdException w:name="annotation subject" w:semiHidden="1" w:unhideWhenUsed="1"/>
     <w:lsdException w:name="No List" w:semiHidden="1" w:unhideWhenUsed="1"/>
     <w:lsdException w:name="Outline List 1" w:semiHidden="1" w:unhideWhenUsed="1"/>
@@ -1061,8 +1764,11 @@
     <w:lsdException w:name="Table Contemporary" w:semiHidden="1" w:unhideWhenUsed="1"/>
     <w:lsdException w:name="Table Elegant" w:semiHidden="1" w:unhideWhenUsed="1"/>
     <w:lsdException w:name="Table Professional" w:semiHidden="1" w:unhideWhenUsed="1"/>
+    <w:lsdException w:name="Table Subtle 1" w:semiHidden="1" w:unhideWhenUsed="1"/>
     <w:lsdException w:name="Table Subtle 2" w:semiHidden="1" w:unhideWhenUsed="1"/>
     <w:lsdException w:name="Table Web 1" w:semiHidden="1" w:unhideWhenUsed="1"/>
+    <w:lsdException w:name="Table Web 2" w:semiHidden="1" w:unhideWhenUsed="1"/>
+    <w:lsdException w:name="Table Web 3" w:semiHidden="1" w:unhideWhenUsed="1"/>
     <w:lsdException w:name="Balloon Text" w:semiHidden="1" w:unhideWhenUsed="1"/>
     <w:lsdException w:name="Table Grid" w:uiPriority="39"/>
     <w:lsdException w:name="Table Theme" w:semiHidden="1" w:unhideWhenUsed="1"/>
@@ -1508,6 +2214,25 @@
       <w:color w:val="2E74B5" w:themeColor="accent1" w:themeShade="BF"/>
     </w:rPr>
   </w:style>
+  <w:style w:type="table" w:styleId="TableGrid">
+    <w:name w:val="Table Grid"/>
+    <w:basedOn w:val="TableNormal"/>
+    <w:uiPriority w:val="39"/>
+    <w:rsid w:val="00C0376E"/>
+    <w:pPr>
+      <w:spacing w:after="0" w:line="240" w:lineRule="auto"/>
+    </w:pPr>
+    <w:tblPr>
+      <w:tblBorders>
+        <w:top w:val="single" w:sz="4" w:space="0" w:color="auto"/>
+        <w:left w:val="single" w:sz="4" w:space="0" w:color="auto"/>
+        <w:bottom w:val="single" w:sz="4" w:space="0" w:color="auto"/>
+        <w:right w:val="single" w:sz="4" w:space="0" w:color="auto"/>
+        <w:insideH w:val="single" w:sz="4" w:space="0" w:color="auto"/>
+        <w:insideV w:val="single" w:sz="4" w:space="0" w:color="auto"/>
+      </w:tblBorders>
+    </w:tblPr>
+  </w:style>
 </w:styles>
 </file>
 

</xml_diff>